<commit_message>
dialed down mental powers a step. Added decay
</commit_message>
<xml_diff>
--- a/SupersRules/502.060 -- Empathic Manipulation.docx
+++ b/SupersRules/502.060 -- Empathic Manipulation.docx
@@ -1782,10 +1782,8 @@
                 <w:sz w:val="16"/>
                 <w:szCs w:val="16"/>
               </w:rPr>
-              <w:t>10</w:t>
-            </w:r>
-            <w:bookmarkStart w:id="0" w:name="_GoBack"/>
-            <w:bookmarkEnd w:id="0"/>
+              <w:t>8</w:t>
+            </w:r>
             <w:r>
               <w:rPr>
                 <w:sz w:val="16"/>
@@ -1812,6 +1810,27 @@
               </w:rPr>
               <w:t>Command: stop hostile actions</w:t>
             </w:r>
+          </w:p>
+          <w:p>
+            <w:pPr>
+              <w:numPr>
+                <w:ilvl w:val="0"/>
+                <w:numId w:val="1"/>
+              </w:numPr>
+              <w:rPr>
+                <w:sz w:val="16"/>
+                <w:szCs w:val="16"/>
+              </w:rPr>
+            </w:pPr>
+            <w:r>
+              <w:rPr>
+                <w:sz w:val="16"/>
+                <w:szCs w:val="16"/>
+              </w:rPr>
+              <w:t>Once control is established, it decays 1d6/round</w:t>
+            </w:r>
+            <w:bookmarkStart w:id="0" w:name="_GoBack"/>
+            <w:bookmarkEnd w:id="0"/>
           </w:p>
           <w:p>
             <w:pPr>
@@ -2691,15 +2710,8 @@
           <w:sz w:val="20"/>
           <w:szCs w:val="20"/>
         </w:rPr>
-        <w:t xml:space="preserve">As a buff, this power requires no saving throw and the target suffers all the penalties </w:t>
-      </w:r>
-      <w:r>
-        <w:rPr>
-          <w:sz w:val="20"/>
-          <w:szCs w:val="20"/>
-        </w:rPr>
         <w:lastRenderedPageBreak/>
-        <w:t>of being apathetic. However, he also gets the double chance to recover. A willing target need not save until he wishes to break out of the apathetic status, but once he indicates his desire to save, he starts rolling each round as normal.</w:t>
+        <w:t>As a buff, this power requires no saving throw and the target suffers all the penalties of being apathetic. However, he also gets the double chance to recover. A willing target need not save until he wishes to break out of the apathetic status, but once he indicates his desire to save, he starts rolling each round as normal.</w:t>
       </w:r>
     </w:p>
     <w:p>
@@ -3311,7 +3323,7 @@
           <w:sz w:val="20"/>
           <w:szCs w:val="20"/>
         </w:rPr>
-        <w:t xml:space="preserve">This power can also be used as a buff, giving your ally the enraged status, which increases his damage at great cost to his accuracy, defenses and tactical options. As </w:t>
+        <w:t xml:space="preserve">This power can also be used as a buff, giving your ally the enraged status, which </w:t>
       </w:r>
       <w:r>
         <w:rPr>
@@ -3319,7 +3331,7 @@
           <w:szCs w:val="20"/>
         </w:rPr>
         <w:lastRenderedPageBreak/>
-        <w:t>with all empathy “buffs”, your ally need not save unless he wants to try to break the status, at which point he starts saving every round as usual.</w:t>
+        <w:t>increases his damage at great cost to his accuracy, defenses and tactical options. As with all empathy “buffs”, your ally need not save unless he wants to try to break the status, at which point he starts saving every round as usual.</w:t>
       </w:r>
     </w:p>
     <w:p>
@@ -3363,14 +3375,7 @@
           <w:sz w:val="20"/>
           <w:szCs w:val="20"/>
         </w:rPr>
-        <w:t xml:space="preserve">The empath can read the emotions of those around him, getting a feel for their mental </w:t>
-      </w:r>
-      <w:r>
-        <w:rPr>
-          <w:sz w:val="20"/>
-          <w:szCs w:val="20"/>
-        </w:rPr>
-        <w:t>state. The information gained is up to the GM. In general, the empath gets a +2 to various personal skills based on his ability to read them.</w:t>
+        <w:t>The empath can read the emotions of those around him, getting a feel for their mental state. The information gained is up to the GM. In general, the empath gets a +2 to various personal skills based on his ability to read them.</w:t>
       </w:r>
     </w:p>
     <w:p>

</xml_diff>